<commit_message>
Highlight of work complete to help make remaining glyphs obvious.
</commit_message>
<xml_diff>
--- a/docs/GeezHandwriting-40-Additions.docx
+++ b/docs/GeezHandwriting-40-Additions.docx
@@ -1,6 +1,6 @@
 
 <file path=word/document.xml><?xml version="1.0" encoding="utf-8"?>
-<w:document xmlns:wpc="http://schemas.microsoft.com/office/word/2010/wordprocessingCanvas" xmlns:cx="http://schemas.microsoft.com/office/drawing/2014/chartex" xmlns:cx1="http://schemas.microsoft.com/office/drawing/2015/9/8/chartex" xmlns:cx2="http://schemas.microsoft.com/office/drawing/2015/10/21/chartex" xmlns:cx3="http://schemas.microsoft.com/office/drawing/2016/5/9/chartex" xmlns:cx4="http://schemas.microsoft.com/office/drawing/2016/5/10/chartex" xmlns:cx5="http://schemas.microsoft.com/office/drawing/2016/5/11/chartex" xmlns:cx6="http://schemas.microsoft.com/office/drawing/2016/5/12/chartex" xmlns:cx7="http://schemas.microsoft.com/office/drawing/2016/5/13/chartex" xmlns:cx8="http://schemas.microsoft.com/office/drawing/2016/5/14/chartex" xmlns:mc="http://schemas.openxmlformats.org/markup-compatibility/2006" xmlns:aink="http://schemas.microsoft.com/office/drawing/2016/ink" xmlns:am3d="http://schemas.microsoft.com/office/drawing/2017/model3d" xmlns:o="urn:schemas-microsoft-com:office:office" xmlns:oel="http://schemas.microsoft.com/office/2019/extlst" xmlns:r="http://schemas.openxmlformats.org/officeDocument/2006/relationships" xmlns:m="http://schemas.openxmlformats.org/officeDocument/2006/math" xmlns:v="urn:schemas-microsoft-com:vml" xmlns:wp14="http://schemas.microsoft.com/office/word/2010/wordprocessingDrawing" xmlns:wp="http://schemas.openxmlformats.org/drawingml/2006/wordprocessingDrawing" xmlns:w10="urn:schemas-microsoft-com:office:word" xmlns:w="http://schemas.openxmlformats.org/wordprocessingml/2006/main" xmlns:w14="http://schemas.microsoft.com/office/word/2010/wordml" xmlns:w15="http://schemas.microsoft.com/office/word/2012/wordml" xmlns:w16cex="http://schemas.microsoft.com/office/word/2018/wordml/cex" xmlns:w16cid="http://schemas.microsoft.com/office/word/2016/wordml/cid" xmlns:w16="http://schemas.microsoft.com/office/word/2018/wordml" xmlns:w16sdtdh="http://schemas.microsoft.com/office/word/2020/wordml/sdtdatahash" xmlns:w16se="http://schemas.microsoft.com/office/word/2015/wordml/symex" xmlns:wpg="http://schemas.microsoft.com/office/word/2010/wordprocessingGroup" xmlns:wpi="http://schemas.microsoft.com/office/word/2010/wordprocessingInk" xmlns:wne="http://schemas.microsoft.com/office/word/2006/wordml" xmlns:wps="http://schemas.microsoft.com/office/word/2010/wordprocessingShape" mc:Ignorable="w14 w15 w16se w16cid w16 w16cex w16sdtdh wp14">
+<w:document xmlns:wpc="http://schemas.microsoft.com/office/word/2010/wordprocessingCanvas" xmlns:cx="http://schemas.microsoft.com/office/drawing/2014/chartex" xmlns:cx1="http://schemas.microsoft.com/office/drawing/2015/9/8/chartex" xmlns:cx2="http://schemas.microsoft.com/office/drawing/2015/10/21/chartex" xmlns:cx3="http://schemas.microsoft.com/office/drawing/2016/5/9/chartex" xmlns:cx4="http://schemas.microsoft.com/office/drawing/2016/5/10/chartex" xmlns:cx5="http://schemas.microsoft.com/office/drawing/2016/5/11/chartex" xmlns:cx6="http://schemas.microsoft.com/office/drawing/2016/5/12/chartex" xmlns:cx7="http://schemas.microsoft.com/office/drawing/2016/5/13/chartex" xmlns:cx8="http://schemas.microsoft.com/office/drawing/2016/5/14/chartex" xmlns:mc="http://schemas.openxmlformats.org/markup-compatibility/2006" xmlns:aink="http://schemas.microsoft.com/office/drawing/2016/ink" xmlns:am3d="http://schemas.microsoft.com/office/drawing/2017/model3d" xmlns:o="urn:schemas-microsoft-com:office:office" xmlns:oel="http://schemas.microsoft.com/office/2019/extlst" xmlns:r="http://schemas.openxmlformats.org/officeDocument/2006/relationships" xmlns:m="http://schemas.openxmlformats.org/officeDocument/2006/math" xmlns:v="urn:schemas-microsoft-com:vml" xmlns:wp14="http://schemas.microsoft.com/office/word/2010/wordprocessingDrawing" xmlns:wp="http://schemas.openxmlformats.org/drawingml/2006/wordprocessingDrawing" xmlns:w10="urn:schemas-microsoft-com:office:word" xmlns:w="http://schemas.openxmlformats.org/wordprocessingml/2006/main" xmlns:w14="http://schemas.microsoft.com/office/word/2010/wordml" xmlns:w15="http://schemas.microsoft.com/office/word/2012/wordml" xmlns:w16cex="http://schemas.microsoft.com/office/word/2018/wordml/cex" xmlns:w16cid="http://schemas.microsoft.com/office/word/2016/wordml/cid" xmlns:w16="http://schemas.microsoft.com/office/word/2018/wordml" xmlns:w16du="http://schemas.microsoft.com/office/word/2023/wordml/word16du" xmlns:w16sdtdh="http://schemas.microsoft.com/office/word/2020/wordml/sdtdatahash" xmlns:w16sdtfl="http://schemas.microsoft.com/office/word/2024/wordml/sdtformatlock" xmlns:w16se="http://schemas.microsoft.com/office/word/2015/wordml/symex" xmlns:wpg="http://schemas.microsoft.com/office/word/2010/wordprocessingGroup" xmlns:wpi="http://schemas.microsoft.com/office/word/2010/wordprocessingInk" xmlns:wne="http://schemas.microsoft.com/office/word/2006/wordml" xmlns:wps="http://schemas.microsoft.com/office/word/2010/wordprocessingShape" mc:Ignorable="w14 w15 w16se w16cid w16 w16cex w16sdtdh w16sdtfl w16du wp14">
   <w:body>
     <w:p>
       <w:pPr>
@@ -1529,25 +1529,25 @@
         <w:tc>
           <w:tcPr>
             <w:tcW w:w="720" w:type="dxa"/>
-            <w:shd w:val="clear" w:color="auto" w:fill="FFFF00"/>
-            <w:tcMar>
-              <w:left w:w="29" w:type="dxa"/>
-              <w:right w:w="29" w:type="dxa"/>
-            </w:tcMar>
-            <w:vAlign w:val="center"/>
-          </w:tcPr>
-          <w:p>
-            <w:pPr>
-              <w:jc w:val="center"/>
-              <w:rPr>
-                <w:rFonts w:ascii="Geʾez Handwriting" w:hAnsi="Geʾez Handwriting"/>
-                <w:sz w:val="23"/>
-                <w:szCs w:val="23"/>
-              </w:rPr>
-            </w:pPr>
-            <w:r>
-              <w:rPr>
-                <w:rFonts w:ascii="Nyala" w:hAnsi="Nyala" w:cs="Nyala"/>
+            <w:shd w:val="clear" w:color="auto" w:fill="C5E0B3" w:themeFill="accent6" w:themeFillTint="66"/>
+            <w:tcMar>
+              <w:left w:w="29" w:type="dxa"/>
+              <w:right w:w="29" w:type="dxa"/>
+            </w:tcMar>
+            <w:vAlign w:val="center"/>
+          </w:tcPr>
+          <w:p>
+            <w:pPr>
+              <w:jc w:val="center"/>
+              <w:rPr>
+                <w:rFonts w:ascii="Geʾez Handwriting" w:hAnsi="Geʾez Handwriting"/>
+                <w:sz w:val="23"/>
+                <w:szCs w:val="23"/>
+              </w:rPr>
+            </w:pPr>
+            <w:r>
+              <w:rPr>
+                <w:rFonts w:ascii="Geʾez Handwriting" w:hAnsi="Geʾez Handwriting" w:cs="Nyala"/>
                 <w:sz w:val="23"/>
                 <w:szCs w:val="23"/>
               </w:rPr>
@@ -1558,25 +1558,25 @@
         <w:tc>
           <w:tcPr>
             <w:tcW w:w="720" w:type="dxa"/>
-            <w:shd w:val="clear" w:color="auto" w:fill="FFFF00"/>
-            <w:tcMar>
-              <w:left w:w="29" w:type="dxa"/>
-              <w:right w:w="29" w:type="dxa"/>
-            </w:tcMar>
-            <w:vAlign w:val="center"/>
-          </w:tcPr>
-          <w:p>
-            <w:pPr>
-              <w:jc w:val="center"/>
-              <w:rPr>
-                <w:rFonts w:ascii="Geʾez Handwriting" w:hAnsi="Geʾez Handwriting"/>
-                <w:sz w:val="23"/>
-                <w:szCs w:val="23"/>
-              </w:rPr>
-            </w:pPr>
-            <w:r>
-              <w:rPr>
-                <w:rFonts w:ascii="Nyala" w:hAnsi="Nyala" w:cs="Nyala"/>
+            <w:shd w:val="clear" w:color="auto" w:fill="C5E0B3" w:themeFill="accent6" w:themeFillTint="66"/>
+            <w:tcMar>
+              <w:left w:w="29" w:type="dxa"/>
+              <w:right w:w="29" w:type="dxa"/>
+            </w:tcMar>
+            <w:vAlign w:val="center"/>
+          </w:tcPr>
+          <w:p>
+            <w:pPr>
+              <w:jc w:val="center"/>
+              <w:rPr>
+                <w:rFonts w:ascii="Geʾez Handwriting" w:hAnsi="Geʾez Handwriting"/>
+                <w:sz w:val="23"/>
+                <w:szCs w:val="23"/>
+              </w:rPr>
+            </w:pPr>
+            <w:r>
+              <w:rPr>
+                <w:rFonts w:ascii="Geʾez Handwriting" w:hAnsi="Geʾez Handwriting" w:cs="Nyala"/>
                 <w:sz w:val="23"/>
                 <w:szCs w:val="23"/>
               </w:rPr>
@@ -1615,25 +1615,25 @@
         <w:tc>
           <w:tcPr>
             <w:tcW w:w="720" w:type="dxa"/>
-            <w:shd w:val="clear" w:color="auto" w:fill="FFFF00"/>
-            <w:tcMar>
-              <w:left w:w="29" w:type="dxa"/>
-              <w:right w:w="29" w:type="dxa"/>
-            </w:tcMar>
-            <w:vAlign w:val="center"/>
-          </w:tcPr>
-          <w:p>
-            <w:pPr>
-              <w:jc w:val="center"/>
-              <w:rPr>
-                <w:rFonts w:ascii="Geʾez Handwriting" w:hAnsi="Geʾez Handwriting"/>
-                <w:sz w:val="23"/>
-                <w:szCs w:val="23"/>
-              </w:rPr>
-            </w:pPr>
-            <w:r>
-              <w:rPr>
-                <w:rFonts w:ascii="Nyala" w:hAnsi="Nyala" w:cs="Nyala"/>
+            <w:shd w:val="clear" w:color="auto" w:fill="C5E0B3" w:themeFill="accent6" w:themeFillTint="66"/>
+            <w:tcMar>
+              <w:left w:w="29" w:type="dxa"/>
+              <w:right w:w="29" w:type="dxa"/>
+            </w:tcMar>
+            <w:vAlign w:val="center"/>
+          </w:tcPr>
+          <w:p>
+            <w:pPr>
+              <w:jc w:val="center"/>
+              <w:rPr>
+                <w:rFonts w:ascii="Geʾez Handwriting" w:hAnsi="Geʾez Handwriting"/>
+                <w:sz w:val="23"/>
+                <w:szCs w:val="23"/>
+              </w:rPr>
+            </w:pPr>
+            <w:r>
+              <w:rPr>
+                <w:rFonts w:ascii="Geʾez Handwriting" w:hAnsi="Geʾez Handwriting" w:cs="Nyala"/>
                 <w:sz w:val="23"/>
                 <w:szCs w:val="23"/>
               </w:rPr>
@@ -1644,21 +1644,21 @@
         <w:tc>
           <w:tcPr>
             <w:tcW w:w="720" w:type="dxa"/>
-            <w:shd w:val="clear" w:color="auto" w:fill="FFFF00"/>
-            <w:vAlign w:val="center"/>
-          </w:tcPr>
-          <w:p>
-            <w:pPr>
-              <w:jc w:val="center"/>
-              <w:rPr>
-                <w:rFonts w:ascii="Geʾez Handwriting" w:hAnsi="Geʾez Handwriting"/>
-                <w:sz w:val="23"/>
-                <w:szCs w:val="23"/>
-              </w:rPr>
-            </w:pPr>
-            <w:r>
-              <w:rPr>
-                <w:rFonts w:ascii="Nyala" w:hAnsi="Nyala" w:cs="Nyala"/>
+            <w:shd w:val="clear" w:color="auto" w:fill="C5E0B3" w:themeFill="accent6" w:themeFillTint="66"/>
+            <w:vAlign w:val="center"/>
+          </w:tcPr>
+          <w:p>
+            <w:pPr>
+              <w:jc w:val="center"/>
+              <w:rPr>
+                <w:rFonts w:ascii="Geʾez Handwriting" w:hAnsi="Geʾez Handwriting"/>
+                <w:sz w:val="23"/>
+                <w:szCs w:val="23"/>
+              </w:rPr>
+            </w:pPr>
+            <w:r>
+              <w:rPr>
+                <w:rFonts w:ascii="Geʾez Handwriting" w:hAnsi="Geʾez Handwriting" w:cs="Nyala"/>
                 <w:sz w:val="23"/>
                 <w:szCs w:val="23"/>
               </w:rPr>
@@ -1715,25 +1715,25 @@
         <w:tc>
           <w:tcPr>
             <w:tcW w:w="720" w:type="dxa"/>
-            <w:shd w:val="clear" w:color="auto" w:fill="FFFF00"/>
-            <w:tcMar>
-              <w:left w:w="29" w:type="dxa"/>
-              <w:right w:w="29" w:type="dxa"/>
-            </w:tcMar>
-            <w:vAlign w:val="center"/>
-          </w:tcPr>
-          <w:p>
-            <w:pPr>
-              <w:jc w:val="center"/>
-              <w:rPr>
-                <w:rFonts w:ascii="Geʾez Handwriting" w:hAnsi="Geʾez Handwriting"/>
-                <w:sz w:val="23"/>
-                <w:szCs w:val="23"/>
-              </w:rPr>
-            </w:pPr>
-            <w:r>
-              <w:rPr>
-                <w:rFonts w:ascii="Nyala" w:hAnsi="Nyala" w:cs="Nyala"/>
+            <w:shd w:val="clear" w:color="auto" w:fill="C5E0B3" w:themeFill="accent6" w:themeFillTint="66"/>
+            <w:tcMar>
+              <w:left w:w="29" w:type="dxa"/>
+              <w:right w:w="29" w:type="dxa"/>
+            </w:tcMar>
+            <w:vAlign w:val="center"/>
+          </w:tcPr>
+          <w:p>
+            <w:pPr>
+              <w:jc w:val="center"/>
+              <w:rPr>
+                <w:rFonts w:ascii="Geʾez Handwriting" w:hAnsi="Geʾez Handwriting"/>
+                <w:sz w:val="23"/>
+                <w:szCs w:val="23"/>
+              </w:rPr>
+            </w:pPr>
+            <w:r>
+              <w:rPr>
+                <w:rFonts w:ascii="Geʾez Handwriting" w:hAnsi="Geʾez Handwriting" w:cs="Nyala"/>
                 <w:sz w:val="23"/>
                 <w:szCs w:val="23"/>
               </w:rPr>
@@ -1744,25 +1744,25 @@
         <w:tc>
           <w:tcPr>
             <w:tcW w:w="720" w:type="dxa"/>
-            <w:shd w:val="clear" w:color="auto" w:fill="FFFF00"/>
-            <w:tcMar>
-              <w:left w:w="29" w:type="dxa"/>
-              <w:right w:w="29" w:type="dxa"/>
-            </w:tcMar>
-            <w:vAlign w:val="center"/>
-          </w:tcPr>
-          <w:p>
-            <w:pPr>
-              <w:jc w:val="center"/>
-              <w:rPr>
-                <w:rFonts w:ascii="Geʾez Handwriting" w:hAnsi="Geʾez Handwriting"/>
-                <w:sz w:val="23"/>
-                <w:szCs w:val="23"/>
-              </w:rPr>
-            </w:pPr>
-            <w:r>
-              <w:rPr>
-                <w:rFonts w:ascii="Nyala" w:hAnsi="Nyala" w:cs="Nyala"/>
+            <w:shd w:val="clear" w:color="auto" w:fill="C5E0B3" w:themeFill="accent6" w:themeFillTint="66"/>
+            <w:tcMar>
+              <w:left w:w="29" w:type="dxa"/>
+              <w:right w:w="29" w:type="dxa"/>
+            </w:tcMar>
+            <w:vAlign w:val="center"/>
+          </w:tcPr>
+          <w:p>
+            <w:pPr>
+              <w:jc w:val="center"/>
+              <w:rPr>
+                <w:rFonts w:ascii="Geʾez Handwriting" w:hAnsi="Geʾez Handwriting"/>
+                <w:sz w:val="23"/>
+                <w:szCs w:val="23"/>
+              </w:rPr>
+            </w:pPr>
+            <w:r>
+              <w:rPr>
+                <w:rFonts w:ascii="Geʾez Handwriting" w:hAnsi="Geʾez Handwriting" w:cs="Nyala"/>
                 <w:sz w:val="23"/>
                 <w:szCs w:val="23"/>
               </w:rPr>
@@ -1773,25 +1773,25 @@
         <w:tc>
           <w:tcPr>
             <w:tcW w:w="720" w:type="dxa"/>
-            <w:shd w:val="clear" w:color="auto" w:fill="FFFF00"/>
-            <w:tcMar>
-              <w:left w:w="29" w:type="dxa"/>
-              <w:right w:w="29" w:type="dxa"/>
-            </w:tcMar>
-            <w:vAlign w:val="center"/>
-          </w:tcPr>
-          <w:p>
-            <w:pPr>
-              <w:jc w:val="center"/>
-              <w:rPr>
-                <w:rFonts w:ascii="Geʾez Handwriting" w:hAnsi="Geʾez Handwriting"/>
-                <w:sz w:val="23"/>
-                <w:szCs w:val="23"/>
-              </w:rPr>
-            </w:pPr>
-            <w:r>
-              <w:rPr>
-                <w:rFonts w:ascii="Nyala" w:hAnsi="Nyala" w:cs="Nyala"/>
+            <w:shd w:val="clear" w:color="auto" w:fill="C5E0B3" w:themeFill="accent6" w:themeFillTint="66"/>
+            <w:tcMar>
+              <w:left w:w="29" w:type="dxa"/>
+              <w:right w:w="29" w:type="dxa"/>
+            </w:tcMar>
+            <w:vAlign w:val="center"/>
+          </w:tcPr>
+          <w:p>
+            <w:pPr>
+              <w:jc w:val="center"/>
+              <w:rPr>
+                <w:rFonts w:ascii="Geʾez Handwriting" w:hAnsi="Geʾez Handwriting"/>
+                <w:sz w:val="23"/>
+                <w:szCs w:val="23"/>
+              </w:rPr>
+            </w:pPr>
+            <w:r>
+              <w:rPr>
+                <w:rFonts w:ascii="Geʾez Handwriting" w:hAnsi="Geʾez Handwriting" w:cs="Nyala"/>
                 <w:sz w:val="23"/>
                 <w:szCs w:val="23"/>
               </w:rPr>
@@ -1802,25 +1802,25 @@
         <w:tc>
           <w:tcPr>
             <w:tcW w:w="720" w:type="dxa"/>
-            <w:shd w:val="clear" w:color="auto" w:fill="FFFF00"/>
-            <w:tcMar>
-              <w:left w:w="29" w:type="dxa"/>
-              <w:right w:w="29" w:type="dxa"/>
-            </w:tcMar>
-            <w:vAlign w:val="center"/>
-          </w:tcPr>
-          <w:p>
-            <w:pPr>
-              <w:jc w:val="center"/>
-              <w:rPr>
-                <w:rFonts w:ascii="Geʾez Handwriting" w:hAnsi="Geʾez Handwriting"/>
-                <w:sz w:val="23"/>
-                <w:szCs w:val="23"/>
-              </w:rPr>
-            </w:pPr>
-            <w:r>
-              <w:rPr>
-                <w:rFonts w:ascii="Nyala" w:hAnsi="Nyala" w:cs="Nyala"/>
+            <w:shd w:val="clear" w:color="auto" w:fill="C5E0B3" w:themeFill="accent6" w:themeFillTint="66"/>
+            <w:tcMar>
+              <w:left w:w="29" w:type="dxa"/>
+              <w:right w:w="29" w:type="dxa"/>
+            </w:tcMar>
+            <w:vAlign w:val="center"/>
+          </w:tcPr>
+          <w:p>
+            <w:pPr>
+              <w:jc w:val="center"/>
+              <w:rPr>
+                <w:rFonts w:ascii="Geʾez Handwriting" w:hAnsi="Geʾez Handwriting"/>
+                <w:sz w:val="23"/>
+                <w:szCs w:val="23"/>
+              </w:rPr>
+            </w:pPr>
+            <w:r>
+              <w:rPr>
+                <w:rFonts w:ascii="Geʾez Handwriting" w:hAnsi="Geʾez Handwriting" w:cs="Nyala"/>
                 <w:sz w:val="23"/>
                 <w:szCs w:val="23"/>
               </w:rPr>
@@ -1831,25 +1831,25 @@
         <w:tc>
           <w:tcPr>
             <w:tcW w:w="720" w:type="dxa"/>
-            <w:shd w:val="clear" w:color="auto" w:fill="FFFF00"/>
-            <w:tcMar>
-              <w:left w:w="29" w:type="dxa"/>
-              <w:right w:w="29" w:type="dxa"/>
-            </w:tcMar>
-            <w:vAlign w:val="center"/>
-          </w:tcPr>
-          <w:p>
-            <w:pPr>
-              <w:jc w:val="center"/>
-              <w:rPr>
-                <w:rFonts w:ascii="Geʾez Handwriting" w:hAnsi="Geʾez Handwriting"/>
-                <w:sz w:val="23"/>
-                <w:szCs w:val="23"/>
-              </w:rPr>
-            </w:pPr>
-            <w:r>
-              <w:rPr>
-                <w:rFonts w:ascii="Nyala" w:hAnsi="Nyala" w:cs="Nyala"/>
+            <w:shd w:val="clear" w:color="auto" w:fill="C5E0B3" w:themeFill="accent6" w:themeFillTint="66"/>
+            <w:tcMar>
+              <w:left w:w="29" w:type="dxa"/>
+              <w:right w:w="29" w:type="dxa"/>
+            </w:tcMar>
+            <w:vAlign w:val="center"/>
+          </w:tcPr>
+          <w:p>
+            <w:pPr>
+              <w:jc w:val="center"/>
+              <w:rPr>
+                <w:rFonts w:ascii="Geʾez Handwriting" w:hAnsi="Geʾez Handwriting"/>
+                <w:sz w:val="23"/>
+                <w:szCs w:val="23"/>
+              </w:rPr>
+            </w:pPr>
+            <w:r>
+              <w:rPr>
+                <w:rFonts w:ascii="Geʾez Handwriting" w:hAnsi="Geʾez Handwriting" w:cs="Nyala"/>
                 <w:sz w:val="23"/>
                 <w:szCs w:val="23"/>
               </w:rPr>
@@ -1860,25 +1860,25 @@
         <w:tc>
           <w:tcPr>
             <w:tcW w:w="720" w:type="dxa"/>
-            <w:shd w:val="clear" w:color="auto" w:fill="FFFF00"/>
-            <w:tcMar>
-              <w:left w:w="29" w:type="dxa"/>
-              <w:right w:w="29" w:type="dxa"/>
-            </w:tcMar>
-            <w:vAlign w:val="center"/>
-          </w:tcPr>
-          <w:p>
-            <w:pPr>
-              <w:jc w:val="center"/>
-              <w:rPr>
-                <w:rFonts w:ascii="Geʾez Handwriting" w:hAnsi="Geʾez Handwriting"/>
-                <w:sz w:val="23"/>
-                <w:szCs w:val="23"/>
-              </w:rPr>
-            </w:pPr>
-            <w:r>
-              <w:rPr>
-                <w:rFonts w:ascii="Nyala" w:hAnsi="Nyala" w:cs="Nyala"/>
+            <w:shd w:val="clear" w:color="auto" w:fill="C5E0B3" w:themeFill="accent6" w:themeFillTint="66"/>
+            <w:tcMar>
+              <w:left w:w="29" w:type="dxa"/>
+              <w:right w:w="29" w:type="dxa"/>
+            </w:tcMar>
+            <w:vAlign w:val="center"/>
+          </w:tcPr>
+          <w:p>
+            <w:pPr>
+              <w:jc w:val="center"/>
+              <w:rPr>
+                <w:rFonts w:ascii="Geʾez Handwriting" w:hAnsi="Geʾez Handwriting"/>
+                <w:sz w:val="23"/>
+                <w:szCs w:val="23"/>
+              </w:rPr>
+            </w:pPr>
+            <w:r>
+              <w:rPr>
+                <w:rFonts w:ascii="Geʾez Handwriting" w:hAnsi="Geʾez Handwriting" w:cs="Nyala"/>
                 <w:sz w:val="23"/>
                 <w:szCs w:val="23"/>
               </w:rPr>
@@ -1889,25 +1889,25 @@
         <w:tc>
           <w:tcPr>
             <w:tcW w:w="720" w:type="dxa"/>
-            <w:shd w:val="clear" w:color="auto" w:fill="FFFF00"/>
-            <w:tcMar>
-              <w:left w:w="29" w:type="dxa"/>
-              <w:right w:w="29" w:type="dxa"/>
-            </w:tcMar>
-            <w:vAlign w:val="center"/>
-          </w:tcPr>
-          <w:p>
-            <w:pPr>
-              <w:jc w:val="center"/>
-              <w:rPr>
-                <w:rFonts w:ascii="Geʾez Handwriting" w:hAnsi="Geʾez Handwriting"/>
-                <w:sz w:val="23"/>
-                <w:szCs w:val="23"/>
-              </w:rPr>
-            </w:pPr>
-            <w:r>
-              <w:rPr>
-                <w:rFonts w:ascii="Nyala" w:hAnsi="Nyala" w:cs="Nyala"/>
+            <w:shd w:val="clear" w:color="auto" w:fill="C5E0B3" w:themeFill="accent6" w:themeFillTint="66"/>
+            <w:tcMar>
+              <w:left w:w="29" w:type="dxa"/>
+              <w:right w:w="29" w:type="dxa"/>
+            </w:tcMar>
+            <w:vAlign w:val="center"/>
+          </w:tcPr>
+          <w:p>
+            <w:pPr>
+              <w:jc w:val="center"/>
+              <w:rPr>
+                <w:rFonts w:ascii="Geʾez Handwriting" w:hAnsi="Geʾez Handwriting"/>
+                <w:sz w:val="23"/>
+                <w:szCs w:val="23"/>
+              </w:rPr>
+            </w:pPr>
+            <w:r>
+              <w:rPr>
+                <w:rFonts w:ascii="Geʾez Handwriting" w:hAnsi="Geʾez Handwriting" w:cs="Nyala"/>
                 <w:sz w:val="23"/>
                 <w:szCs w:val="23"/>
               </w:rPr>
@@ -2288,25 +2288,25 @@
         <w:tc>
           <w:tcPr>
             <w:tcW w:w="720" w:type="dxa"/>
-            <w:shd w:val="clear" w:color="auto" w:fill="FFFF00"/>
-            <w:tcMar>
-              <w:left w:w="29" w:type="dxa"/>
-              <w:right w:w="29" w:type="dxa"/>
-            </w:tcMar>
-            <w:vAlign w:val="center"/>
-          </w:tcPr>
-          <w:p>
-            <w:pPr>
-              <w:jc w:val="center"/>
-              <w:rPr>
-                <w:rFonts w:ascii="Geʾez Handwriting" w:hAnsi="Geʾez Handwriting"/>
-                <w:sz w:val="23"/>
-                <w:szCs w:val="23"/>
-              </w:rPr>
-            </w:pPr>
-            <w:r>
-              <w:rPr>
-                <w:rFonts w:ascii="Nyala" w:hAnsi="Nyala" w:cs="Nyala"/>
+            <w:shd w:val="clear" w:color="auto" w:fill="C5E0B3" w:themeFill="accent6" w:themeFillTint="66"/>
+            <w:tcMar>
+              <w:left w:w="29" w:type="dxa"/>
+              <w:right w:w="29" w:type="dxa"/>
+            </w:tcMar>
+            <w:vAlign w:val="center"/>
+          </w:tcPr>
+          <w:p>
+            <w:pPr>
+              <w:jc w:val="center"/>
+              <w:rPr>
+                <w:rFonts w:ascii="Geʾez Handwriting" w:hAnsi="Geʾez Handwriting"/>
+                <w:sz w:val="23"/>
+                <w:szCs w:val="23"/>
+              </w:rPr>
+            </w:pPr>
+            <w:r>
+              <w:rPr>
+                <w:rFonts w:ascii="Geʾez Handwriting" w:hAnsi="Geʾez Handwriting" w:cs="Nyala"/>
                 <w:sz w:val="23"/>
                 <w:szCs w:val="23"/>
               </w:rPr>
@@ -2345,25 +2345,25 @@
         <w:tc>
           <w:tcPr>
             <w:tcW w:w="720" w:type="dxa"/>
-            <w:shd w:val="clear" w:color="auto" w:fill="FFFF00"/>
-            <w:tcMar>
-              <w:left w:w="29" w:type="dxa"/>
-              <w:right w:w="29" w:type="dxa"/>
-            </w:tcMar>
-            <w:vAlign w:val="center"/>
-          </w:tcPr>
-          <w:p>
-            <w:pPr>
-              <w:jc w:val="center"/>
-              <w:rPr>
-                <w:rFonts w:ascii="Geʾez Handwriting" w:hAnsi="Geʾez Handwriting"/>
-                <w:sz w:val="23"/>
-                <w:szCs w:val="23"/>
-              </w:rPr>
-            </w:pPr>
-            <w:r>
-              <w:rPr>
-                <w:rFonts w:ascii="Nyala" w:hAnsi="Nyala" w:cs="Nyala"/>
+            <w:shd w:val="clear" w:color="auto" w:fill="C5E0B3" w:themeFill="accent6" w:themeFillTint="66"/>
+            <w:tcMar>
+              <w:left w:w="29" w:type="dxa"/>
+              <w:right w:w="29" w:type="dxa"/>
+            </w:tcMar>
+            <w:vAlign w:val="center"/>
+          </w:tcPr>
+          <w:p>
+            <w:pPr>
+              <w:jc w:val="center"/>
+              <w:rPr>
+                <w:rFonts w:ascii="Geʾez Handwriting" w:hAnsi="Geʾez Handwriting"/>
+                <w:sz w:val="23"/>
+                <w:szCs w:val="23"/>
+              </w:rPr>
+            </w:pPr>
+            <w:r>
+              <w:rPr>
+                <w:rFonts w:ascii="Geʾez Handwriting" w:hAnsi="Geʾez Handwriting" w:cs="Nyala"/>
                 <w:sz w:val="23"/>
                 <w:szCs w:val="23"/>
               </w:rPr>
@@ -4017,7 +4017,7 @@
         <w:tc>
           <w:tcPr>
             <w:tcW w:w="720" w:type="dxa"/>
-            <w:shd w:val="clear" w:color="auto" w:fill="FFFF00"/>
+            <w:shd w:val="clear" w:color="auto" w:fill="C5E0B3" w:themeFill="accent6" w:themeFillTint="66"/>
             <w:tcMar>
               <w:left w:w="29" w:type="dxa"/>
               <w:right w:w="29" w:type="dxa"/>
@@ -4051,7 +4051,7 @@
             </w:r>
             <w:r>
               <w:rPr>
-                <w:rFonts w:ascii="Nyala" w:hAnsi="Nyala" w:cs="Nyala"/>
+                <w:rFonts w:ascii="Geʾez Handwriting" w:hAnsi="Geʾez Handwriting" w:cs="Nyala"/>
                 <w:sz w:val="23"/>
                 <w:szCs w:val="23"/>
               </w:rPr>
@@ -4090,7 +4090,7 @@
         <w:tc>
           <w:tcPr>
             <w:tcW w:w="720" w:type="dxa"/>
-            <w:shd w:val="clear" w:color="auto" w:fill="FFFF00"/>
+            <w:shd w:val="clear" w:color="auto" w:fill="C5E0B3" w:themeFill="accent6" w:themeFillTint="66"/>
             <w:tcMar>
               <w:left w:w="29" w:type="dxa"/>
               <w:right w:w="29" w:type="dxa"/>
@@ -4124,7 +4124,7 @@
             </w:r>
             <w:r>
               <w:rPr>
-                <w:rFonts w:ascii="Nyala" w:hAnsi="Nyala" w:cs="Nyala"/>
+                <w:rFonts w:ascii="Geʾez Handwriting" w:hAnsi="Geʾez Handwriting" w:cs="Nyala"/>
                 <w:sz w:val="23"/>
                 <w:szCs w:val="23"/>
               </w:rPr>
@@ -4135,7 +4135,7 @@
         <w:tc>
           <w:tcPr>
             <w:tcW w:w="720" w:type="dxa"/>
-            <w:shd w:val="clear" w:color="auto" w:fill="FFFF00"/>
+            <w:shd w:val="clear" w:color="auto" w:fill="C5E0B3" w:themeFill="accent6" w:themeFillTint="66"/>
             <w:noWrap/>
             <w:tcMar>
               <w:left w:w="58" w:type="dxa"/>
@@ -4170,7 +4170,7 @@
             </w:r>
             <w:r>
               <w:rPr>
-                <w:rFonts w:ascii="Nyala" w:hAnsi="Nyala" w:cs="Nyala"/>
+                <w:rFonts w:ascii="Geʾez Handwriting" w:hAnsi="Geʾez Handwriting" w:cs="Nyala"/>
                 <w:sz w:val="23"/>
                 <w:szCs w:val="23"/>
               </w:rPr>
@@ -4842,7 +4842,7 @@
         <w:tc>
           <w:tcPr>
             <w:tcW w:w="720" w:type="dxa"/>
-            <w:shd w:val="clear" w:color="auto" w:fill="FFFF00"/>
+            <w:shd w:val="clear" w:color="auto" w:fill="C5E0B3" w:themeFill="accent6" w:themeFillTint="66"/>
             <w:tcMar>
               <w:left w:w="29" w:type="dxa"/>
               <w:right w:w="29" w:type="dxa"/>
@@ -4860,7 +4860,7 @@
             </w:pPr>
             <w:r>
               <w:rPr>
-                <w:rFonts w:ascii="Nyala" w:hAnsi="Nyala" w:cs="Nyala"/>
+                <w:rFonts w:ascii="Geʾez Handwriting" w:hAnsi="Geʾez Handwriting" w:cs="Nyala"/>
                 <w:sz w:val="23"/>
                 <w:szCs w:val="23"/>
               </w:rPr>
@@ -4899,7 +4899,7 @@
         <w:tc>
           <w:tcPr>
             <w:tcW w:w="720" w:type="dxa"/>
-            <w:shd w:val="clear" w:color="auto" w:fill="FFFF00"/>
+            <w:shd w:val="clear" w:color="auto" w:fill="C5E0B3" w:themeFill="accent6" w:themeFillTint="66"/>
             <w:tcMar>
               <w:left w:w="29" w:type="dxa"/>
               <w:right w:w="29" w:type="dxa"/>
@@ -4917,7 +4917,7 @@
             </w:pPr>
             <w:r>
               <w:rPr>
-                <w:rFonts w:ascii="Nyala" w:hAnsi="Nyala" w:cs="Nyala"/>
+                <w:rFonts w:ascii="Geʾez Handwriting" w:hAnsi="Geʾez Handwriting" w:cs="Nyala"/>
                 <w:sz w:val="23"/>
                 <w:szCs w:val="23"/>
               </w:rPr>
@@ -7641,7 +7641,7 @@
         <w:tc>
           <w:tcPr>
             <w:tcW w:w="720" w:type="dxa"/>
-            <w:shd w:val="clear" w:color="auto" w:fill="FFFF00"/>
+            <w:shd w:val="clear" w:color="auto" w:fill="C5E0B3" w:themeFill="accent6" w:themeFillTint="66"/>
             <w:tcMar>
               <w:left w:w="29" w:type="dxa"/>
               <w:right w:w="29" w:type="dxa"/>
@@ -7675,7 +7675,7 @@
             </w:r>
             <w:r>
               <w:rPr>
-                <w:rFonts w:ascii="Nyala" w:hAnsi="Nyala" w:cs="Nyala"/>
+                <w:rFonts w:ascii="Geʾez Handwriting" w:hAnsi="Geʾez Handwriting" w:cs="Nyala"/>
                 <w:sz w:val="23"/>
                 <w:szCs w:val="23"/>
               </w:rPr>
@@ -7714,7 +7714,7 @@
         <w:tc>
           <w:tcPr>
             <w:tcW w:w="720" w:type="dxa"/>
-            <w:shd w:val="clear" w:color="auto" w:fill="FFFF00"/>
+            <w:shd w:val="clear" w:color="auto" w:fill="C5E0B3" w:themeFill="accent6" w:themeFillTint="66"/>
             <w:tcMar>
               <w:left w:w="29" w:type="dxa"/>
               <w:right w:w="29" w:type="dxa"/>
@@ -7748,7 +7748,7 @@
             </w:r>
             <w:r>
               <w:rPr>
-                <w:rFonts w:ascii="Nyala" w:hAnsi="Nyala" w:cs="Nyala"/>
+                <w:rFonts w:ascii="Geʾez Handwriting" w:hAnsi="Geʾez Handwriting" w:cs="Nyala"/>
                 <w:sz w:val="23"/>
                 <w:szCs w:val="23"/>
               </w:rPr>
@@ -7759,7 +7759,7 @@
         <w:tc>
           <w:tcPr>
             <w:tcW w:w="720" w:type="dxa"/>
-            <w:shd w:val="clear" w:color="auto" w:fill="FFFF00"/>
+            <w:shd w:val="clear" w:color="auto" w:fill="C5E0B3" w:themeFill="accent6" w:themeFillTint="66"/>
             <w:vAlign w:val="center"/>
           </w:tcPr>
           <w:p>
@@ -7789,7 +7789,7 @@
             </w:r>
             <w:r>
               <w:rPr>
-                <w:rFonts w:ascii="Nyala" w:hAnsi="Nyala" w:cs="Nyala"/>
+                <w:rFonts w:ascii="Geʾez Handwriting" w:hAnsi="Geʾez Handwriting" w:cs="Nyala"/>
                 <w:sz w:val="23"/>
                 <w:szCs w:val="23"/>
               </w:rPr>
@@ -11070,7 +11070,7 @@
               <w:bottom w:val="single" w:sz="4" w:space="0" w:color="auto"/>
               <w:right w:val="single" w:sz="4" w:space="0" w:color="auto"/>
             </w:tcBorders>
-            <w:shd w:val="clear" w:color="auto" w:fill="FFFF00"/>
+            <w:shd w:val="clear" w:color="auto" w:fill="C5E0B3" w:themeFill="accent6" w:themeFillTint="66"/>
             <w:tcMar>
               <w:left w:w="29" w:type="dxa"/>
               <w:right w:w="29" w:type="dxa"/>
@@ -11104,7 +11104,7 @@
             </w:r>
             <w:r>
               <w:rPr>
-                <w:rFonts w:ascii="Nyala" w:hAnsi="Nyala" w:cs="Nyala"/>
+                <w:rFonts w:ascii="Geʾez Handwriting" w:hAnsi="Geʾez Handwriting" w:cs="Nyala"/>
                 <w:sz w:val="23"/>
                 <w:szCs w:val="23"/>
               </w:rPr>
@@ -11155,7 +11155,7 @@
               <w:bottom w:val="single" w:sz="4" w:space="0" w:color="auto"/>
               <w:right w:val="single" w:sz="4" w:space="0" w:color="auto"/>
             </w:tcBorders>
-            <w:shd w:val="clear" w:color="auto" w:fill="FFFF00"/>
+            <w:shd w:val="clear" w:color="auto" w:fill="C5E0B3" w:themeFill="accent6" w:themeFillTint="66"/>
             <w:tcMar>
               <w:left w:w="29" w:type="dxa"/>
               <w:right w:w="29" w:type="dxa"/>
@@ -11189,7 +11189,7 @@
             </w:r>
             <w:r>
               <w:rPr>
-                <w:rFonts w:ascii="Nyala" w:hAnsi="Nyala" w:cs="Nyala"/>
+                <w:rFonts w:ascii="Geʾez Handwriting" w:hAnsi="Geʾez Handwriting" w:cs="Nyala"/>
                 <w:sz w:val="23"/>
                 <w:szCs w:val="23"/>
               </w:rPr>
@@ -11206,7 +11206,7 @@
               <w:bottom w:val="single" w:sz="4" w:space="0" w:color="auto"/>
               <w:right w:val="single" w:sz="4" w:space="0" w:color="auto"/>
             </w:tcBorders>
-            <w:shd w:val="clear" w:color="auto" w:fill="FFFF00"/>
+            <w:shd w:val="clear" w:color="auto" w:fill="C5E0B3" w:themeFill="accent6" w:themeFillTint="66"/>
             <w:tcMar>
               <w:left w:w="58" w:type="dxa"/>
               <w:right w:w="58" w:type="dxa"/>
@@ -11240,7 +11240,7 @@
             </w:r>
             <w:r>
               <w:rPr>
-                <w:rFonts w:ascii="Nyala" w:hAnsi="Nyala" w:cs="Nyala"/>
+                <w:rFonts w:ascii="Geʾez Handwriting" w:hAnsi="Geʾez Handwriting" w:cs="Nyala"/>
                 <w:sz w:val="23"/>
                 <w:szCs w:val="23"/>
               </w:rPr>
@@ -14112,25 +14112,25 @@
               <w:bottom w:val="single" w:sz="4" w:space="0" w:color="auto"/>
               <w:right w:val="single" w:sz="4" w:space="0" w:color="auto"/>
             </w:tcBorders>
-            <w:shd w:val="clear" w:color="auto" w:fill="FFFF00"/>
-            <w:tcMar>
-              <w:left w:w="29" w:type="dxa"/>
-              <w:right w:w="29" w:type="dxa"/>
-            </w:tcMar>
-            <w:vAlign w:val="center"/>
-          </w:tcPr>
-          <w:p>
-            <w:pPr>
-              <w:jc w:val="center"/>
-              <w:rPr>
-                <w:rFonts w:ascii="Geʾez Handwriting" w:hAnsi="Geʾez Handwriting"/>
-                <w:sz w:val="23"/>
-                <w:szCs w:val="23"/>
-              </w:rPr>
-            </w:pPr>
-            <w:r>
-              <w:rPr>
-                <w:rFonts w:ascii="Nyala" w:hAnsi="Nyala" w:cs="Nyala"/>
+            <w:shd w:val="clear" w:color="auto" w:fill="C5E0B3" w:themeFill="accent6" w:themeFillTint="66"/>
+            <w:tcMar>
+              <w:left w:w="29" w:type="dxa"/>
+              <w:right w:w="29" w:type="dxa"/>
+            </w:tcMar>
+            <w:vAlign w:val="center"/>
+          </w:tcPr>
+          <w:p>
+            <w:pPr>
+              <w:jc w:val="center"/>
+              <w:rPr>
+                <w:rFonts w:ascii="Geʾez Handwriting" w:hAnsi="Geʾez Handwriting"/>
+                <w:sz w:val="23"/>
+                <w:szCs w:val="23"/>
+              </w:rPr>
+            </w:pPr>
+            <w:r>
+              <w:rPr>
+                <w:rFonts w:ascii="Geʾez Handwriting" w:hAnsi="Geʾez Handwriting" w:cs="Nyala"/>
                 <w:sz w:val="23"/>
                 <w:szCs w:val="23"/>
               </w:rPr>
@@ -14181,25 +14181,25 @@
               <w:bottom w:val="single" w:sz="4" w:space="0" w:color="auto"/>
               <w:right w:val="single" w:sz="4" w:space="0" w:color="auto"/>
             </w:tcBorders>
-            <w:shd w:val="clear" w:color="auto" w:fill="FFFF00"/>
-            <w:tcMar>
-              <w:left w:w="29" w:type="dxa"/>
-              <w:right w:w="29" w:type="dxa"/>
-            </w:tcMar>
-            <w:vAlign w:val="center"/>
-          </w:tcPr>
-          <w:p>
-            <w:pPr>
-              <w:jc w:val="center"/>
-              <w:rPr>
-                <w:rFonts w:ascii="Geʾez Handwriting" w:hAnsi="Geʾez Handwriting"/>
-                <w:sz w:val="23"/>
-                <w:szCs w:val="23"/>
-              </w:rPr>
-            </w:pPr>
-            <w:r>
-              <w:rPr>
-                <w:rFonts w:ascii="Nyala" w:hAnsi="Nyala" w:cs="Nyala"/>
+            <w:shd w:val="clear" w:color="auto" w:fill="C5E0B3" w:themeFill="accent6" w:themeFillTint="66"/>
+            <w:tcMar>
+              <w:left w:w="29" w:type="dxa"/>
+              <w:right w:w="29" w:type="dxa"/>
+            </w:tcMar>
+            <w:vAlign w:val="center"/>
+          </w:tcPr>
+          <w:p>
+            <w:pPr>
+              <w:jc w:val="center"/>
+              <w:rPr>
+                <w:rFonts w:ascii="Geʾez Handwriting" w:hAnsi="Geʾez Handwriting"/>
+                <w:sz w:val="23"/>
+                <w:szCs w:val="23"/>
+              </w:rPr>
+            </w:pPr>
+            <w:r>
+              <w:rPr>
+                <w:rFonts w:ascii="Geʾez Handwriting" w:hAnsi="Geʾez Handwriting" w:cs="Nyala"/>
                 <w:sz w:val="23"/>
                 <w:szCs w:val="23"/>
               </w:rPr>
@@ -14564,25 +14564,25 @@
               <w:bottom w:val="single" w:sz="4" w:space="0" w:color="auto"/>
               <w:right w:val="single" w:sz="4" w:space="0" w:color="auto"/>
             </w:tcBorders>
-            <w:shd w:val="clear" w:color="auto" w:fill="FFFF00"/>
-            <w:tcMar>
-              <w:left w:w="29" w:type="dxa"/>
-              <w:right w:w="29" w:type="dxa"/>
-            </w:tcMar>
-            <w:vAlign w:val="center"/>
-          </w:tcPr>
-          <w:p>
-            <w:pPr>
-              <w:jc w:val="center"/>
-              <w:rPr>
-                <w:rFonts w:ascii="Geʾez Handwriting" w:hAnsi="Geʾez Handwriting"/>
-                <w:sz w:val="23"/>
-                <w:szCs w:val="23"/>
-              </w:rPr>
-            </w:pPr>
-            <w:r>
-              <w:rPr>
-                <w:rFonts w:ascii="Nyala" w:hAnsi="Nyala" w:cs="Nyala"/>
+            <w:shd w:val="clear" w:color="auto" w:fill="C5E0B3" w:themeFill="accent6" w:themeFillTint="66"/>
+            <w:tcMar>
+              <w:left w:w="29" w:type="dxa"/>
+              <w:right w:w="29" w:type="dxa"/>
+            </w:tcMar>
+            <w:vAlign w:val="center"/>
+          </w:tcPr>
+          <w:p>
+            <w:pPr>
+              <w:jc w:val="center"/>
+              <w:rPr>
+                <w:rFonts w:ascii="Geʾez Handwriting" w:hAnsi="Geʾez Handwriting"/>
+                <w:sz w:val="23"/>
+                <w:szCs w:val="23"/>
+              </w:rPr>
+            </w:pPr>
+            <w:r>
+              <w:rPr>
+                <w:rFonts w:ascii="Geʾez Handwriting" w:hAnsi="Geʾez Handwriting" w:cs="Nyala"/>
                 <w:sz w:val="23"/>
                 <w:szCs w:val="23"/>
               </w:rPr>
@@ -14633,25 +14633,25 @@
               <w:bottom w:val="single" w:sz="4" w:space="0" w:color="auto"/>
               <w:right w:val="single" w:sz="4" w:space="0" w:color="auto"/>
             </w:tcBorders>
-            <w:shd w:val="clear" w:color="auto" w:fill="FFFF00"/>
-            <w:tcMar>
-              <w:left w:w="29" w:type="dxa"/>
-              <w:right w:w="29" w:type="dxa"/>
-            </w:tcMar>
-            <w:vAlign w:val="center"/>
-          </w:tcPr>
-          <w:p>
-            <w:pPr>
-              <w:jc w:val="center"/>
-              <w:rPr>
-                <w:rFonts w:ascii="Geʾez Handwriting" w:hAnsi="Geʾez Handwriting"/>
-                <w:sz w:val="23"/>
-                <w:szCs w:val="23"/>
-              </w:rPr>
-            </w:pPr>
-            <w:r>
-              <w:rPr>
-                <w:rFonts w:ascii="Nyala" w:hAnsi="Nyala" w:cs="Nyala"/>
+            <w:shd w:val="clear" w:color="auto" w:fill="C5E0B3" w:themeFill="accent6" w:themeFillTint="66"/>
+            <w:tcMar>
+              <w:left w:w="29" w:type="dxa"/>
+              <w:right w:w="29" w:type="dxa"/>
+            </w:tcMar>
+            <w:vAlign w:val="center"/>
+          </w:tcPr>
+          <w:p>
+            <w:pPr>
+              <w:jc w:val="center"/>
+              <w:rPr>
+                <w:rFonts w:ascii="Geʾez Handwriting" w:hAnsi="Geʾez Handwriting"/>
+                <w:sz w:val="23"/>
+                <w:szCs w:val="23"/>
+              </w:rPr>
+            </w:pPr>
+            <w:r>
+              <w:rPr>
+                <w:rFonts w:ascii="Geʾez Handwriting" w:hAnsi="Geʾez Handwriting" w:cs="Nyala"/>
                 <w:sz w:val="23"/>
                 <w:szCs w:val="23"/>
               </w:rPr>
@@ -14705,7 +14705,7 @@
 </file>
 
 <file path=word/styles.xml><?xml version="1.0" encoding="utf-8"?>
-<w:styles xmlns:mc="http://schemas.openxmlformats.org/markup-compatibility/2006" xmlns:r="http://schemas.openxmlformats.org/officeDocument/2006/relationships" xmlns:w="http://schemas.openxmlformats.org/wordprocessingml/2006/main" xmlns:w14="http://schemas.microsoft.com/office/word/2010/wordml" xmlns:w15="http://schemas.microsoft.com/office/word/2012/wordml" xmlns:w16cex="http://schemas.microsoft.com/office/word/2018/wordml/cex" xmlns:w16cid="http://schemas.microsoft.com/office/word/2016/wordml/cid" xmlns:w16="http://schemas.microsoft.com/office/word/2018/wordml" xmlns:w16sdtdh="http://schemas.microsoft.com/office/word/2020/wordml/sdtdatahash" xmlns:w16se="http://schemas.microsoft.com/office/word/2015/wordml/symex" mc:Ignorable="w14 w15 w16se w16cid w16 w16cex w16sdtdh">
+<w:styles xmlns:mc="http://schemas.openxmlformats.org/markup-compatibility/2006" xmlns:r="http://schemas.openxmlformats.org/officeDocument/2006/relationships" xmlns:w="http://schemas.openxmlformats.org/wordprocessingml/2006/main" xmlns:w14="http://schemas.microsoft.com/office/word/2010/wordml" xmlns:w15="http://schemas.microsoft.com/office/word/2012/wordml" xmlns:w16cex="http://schemas.microsoft.com/office/word/2018/wordml/cex" xmlns:w16cid="http://schemas.microsoft.com/office/word/2016/wordml/cid" xmlns:w16="http://schemas.microsoft.com/office/word/2018/wordml" xmlns:w16du="http://schemas.microsoft.com/office/word/2023/wordml/word16du" xmlns:w16sdtdh="http://schemas.microsoft.com/office/word/2020/wordml/sdtdatahash" xmlns:w16sdtfl="http://schemas.microsoft.com/office/word/2024/wordml/sdtformatlock" xmlns:w16se="http://schemas.microsoft.com/office/word/2015/wordml/symex" mc:Ignorable="w14 w15 w16se w16cid w16 w16cex w16sdtdh w16sdtfl w16du">
   <w:docDefaults>
     <w:rPrDefault>
       <w:rPr>

</xml_diff>